<commit_message>
minor adjustment to assignment
</commit_message>
<xml_diff>
--- a/documents/cs162_phase1_final.docx
+++ b/documents/cs162_phase1_final.docx
@@ -2029,38 +2029,24 @@
     <w:bookmarkEnd w:id="6"/>
     <w:p>
       <w:pPr>
-        <w:pStyle w:val="ListParagraph"/>
-        <w:numPr>
-          <w:ilvl w:val="0"/>
-          <w:numId w:val="23"/>
-        </w:numPr>
-        <w:tabs>
-          <w:tab w:val="clear" w:pos="720"/>
+        <w:tabs>
           <w:tab w:val="left" w:pos="270"/>
         </w:tabs>
         <w:spacing w:after="80" w:line="240" w:lineRule="auto"/>
-        <w:ind w:left="504"/>
-        <w:rPr>
-          <w:rFonts w:ascii="Times New Roman" w:hAnsi="Times New Roman" w:cs="Times New Roman"/>
-        </w:rPr>
-      </w:pPr>
-      <w:r>
-        <w:rPr>
-          <w:rFonts w:ascii="Times New Roman" w:hAnsi="Times New Roman" w:cs="Times New Roman"/>
-        </w:rPr>
-        <w:t>“Jot down ideas what each class looks like. Then draw a UML diagram for all classes using correct symbols and class relationship.”</w:t>
-      </w:r>
-    </w:p>
-    <w:p>
-      <w:pPr>
-        <w:tabs>
-          <w:tab w:val="left" w:pos="270"/>
-        </w:tabs>
-        <w:spacing w:after="80" w:line="240" w:lineRule="auto"/>
-        <w:rPr>
-          <w:rFonts w:ascii="Times New Roman" w:hAnsi="Times New Roman" w:cs="Times New Roman"/>
-        </w:rPr>
-      </w:pPr>
+        <w:rPr>
+          <w:rFonts w:ascii="Times New Roman" w:hAnsi="Times New Roman" w:cs="Times New Roman"/>
+          <w:b/>
+          <w:bCs/>
+        </w:rPr>
+      </w:pPr>
+      <w:r>
+        <w:rPr>
+          <w:rFonts w:ascii="Times New Roman" w:hAnsi="Times New Roman" w:cs="Times New Roman"/>
+          <w:b/>
+          <w:bCs/>
+        </w:rPr>
+        <w:t>UML</w:t>
+      </w:r>
     </w:p>
     <w:bookmarkEnd w:id="0"/>
     <w:p>
@@ -2078,7 +2064,6 @@
           <w:rFonts w:ascii="Times New Roman" w:hAnsi="Times New Roman" w:cs="Times New Roman"/>
           <w:noProof/>
         </w:rPr>
-        <w:lastRenderedPageBreak/>
         <w:drawing>
           <wp:inline distT="0" distB="0" distL="0" distR="0" wp14:anchorId="7B851BBF" wp14:editId="741229F5">
             <wp:extent cx="5943600" cy="5465445"/>

</xml_diff>